<commit_message>
Casos de uso atualizados.
close #42
</commit_message>
<xml_diff>
--- a/Requisitos/Casos de Uso/CSU001 - Contratar Serviço.docx
+++ b/Requisitos/Casos de Uso/CSU001 - Contratar Serviço.docx
@@ -1,6 +1,6 @@
 
 <file path=word/document.xml><?xml version="1.0" encoding="utf-8"?>
-<w:document xmlns:wpc="http://schemas.microsoft.com/office/word/2010/wordprocessingCanvas" xmlns:cx="http://schemas.microsoft.com/office/drawing/2014/chartex" xmlns:cx1="http://schemas.microsoft.com/office/drawing/2015/9/8/chartex" xmlns:cx2="http://schemas.microsoft.com/office/drawing/2015/10/21/chartex" xmlns:cx3="http://schemas.microsoft.com/office/drawing/2016/5/9/chartex" xmlns:cx4="http://schemas.microsoft.com/office/drawing/2016/5/10/chartex" xmlns:cx5="http://schemas.microsoft.com/office/drawing/2016/5/11/chartex" xmlns:cx6="http://schemas.microsoft.com/office/drawing/2016/5/12/chartex" xmlns:cx7="http://schemas.microsoft.com/office/drawing/2016/5/13/chartex" xmlns:cx8="http://schemas.microsoft.com/office/drawing/2016/5/14/chartex" xmlns:mc="http://schemas.openxmlformats.org/markup-compatibility/2006" xmlns:aink="http://schemas.microsoft.com/office/drawing/2016/ink" xmlns:am3d="http://schemas.microsoft.com/office/drawing/2017/model3d" xmlns:o="urn:schemas-microsoft-com:office:office" xmlns:oel="http://schemas.microsoft.com/office/2019/extlst" xmlns:r="http://schemas.openxmlformats.org/officeDocument/2006/relationships" xmlns:m="http://schemas.openxmlformats.org/officeDocument/2006/math" xmlns:v="urn:schemas-microsoft-com:vml" xmlns:wp14="http://schemas.microsoft.com/office/word/2010/wordprocessingDrawing" xmlns:wp="http://schemas.openxmlformats.org/drawingml/2006/wordprocessingDrawing" xmlns:w10="urn:schemas-microsoft-com:office:word" xmlns:w="http://schemas.openxmlformats.org/wordprocessingml/2006/main" xmlns:w14="http://schemas.microsoft.com/office/word/2010/wordml" xmlns:w15="http://schemas.microsoft.com/office/word/2012/wordml" xmlns:w16cex="http://schemas.microsoft.com/office/word/2018/wordml/cex" xmlns:w16cid="http://schemas.microsoft.com/office/word/2016/wordml/cid" xmlns:w16="http://schemas.microsoft.com/office/word/2018/wordml" xmlns:w16du="http://schemas.microsoft.com/office/word/2023/wordml/word16du" xmlns:w16sdtdh="http://schemas.microsoft.com/office/word/2020/wordml/sdtdatahash" xmlns:w16se="http://schemas.microsoft.com/office/word/2015/wordml/symex" xmlns:wpg="http://schemas.microsoft.com/office/word/2010/wordprocessingGroup" xmlns:wpi="http://schemas.microsoft.com/office/word/2010/wordprocessingInk" xmlns:wne="http://schemas.microsoft.com/office/word/2006/wordml" xmlns:wps="http://schemas.microsoft.com/office/word/2010/wordprocessingShape" mc:Ignorable="w14 w15 w16se w16cid w16 w16cex w16sdtdh w16du wp14">
+<w:document xmlns:wpc="http://schemas.microsoft.com/office/word/2010/wordprocessingCanvas" xmlns:cx="http://schemas.microsoft.com/office/drawing/2014/chartex" xmlns:cx1="http://schemas.microsoft.com/office/drawing/2015/9/8/chartex" xmlns:cx2="http://schemas.microsoft.com/office/drawing/2015/10/21/chartex" xmlns:cx3="http://schemas.microsoft.com/office/drawing/2016/5/9/chartex" xmlns:cx4="http://schemas.microsoft.com/office/drawing/2016/5/10/chartex" xmlns:cx5="http://schemas.microsoft.com/office/drawing/2016/5/11/chartex" xmlns:cx6="http://schemas.microsoft.com/office/drawing/2016/5/12/chartex" xmlns:cx7="http://schemas.microsoft.com/office/drawing/2016/5/13/chartex" xmlns:cx8="http://schemas.microsoft.com/office/drawing/2016/5/14/chartex" xmlns:mc="http://schemas.openxmlformats.org/markup-compatibility/2006" xmlns:aink="http://schemas.microsoft.com/office/drawing/2016/ink" xmlns:am3d="http://schemas.microsoft.com/office/drawing/2017/model3d" xmlns:o="urn:schemas-microsoft-com:office:office" xmlns:r="http://schemas.openxmlformats.org/officeDocument/2006/relationships" xmlns:m="http://schemas.openxmlformats.org/officeDocument/2006/math" xmlns:v="urn:schemas-microsoft-com:vml" xmlns:wp14="http://schemas.microsoft.com/office/word/2010/wordprocessingDrawing" xmlns:wp="http://schemas.openxmlformats.org/drawingml/2006/wordprocessingDrawing" xmlns:w10="urn:schemas-microsoft-com:office:word" xmlns:w="http://schemas.openxmlformats.org/wordprocessingml/2006/main" xmlns:w14="http://schemas.microsoft.com/office/word/2010/wordml" xmlns:w15="http://schemas.microsoft.com/office/word/2012/wordml" xmlns:w16cid="http://schemas.microsoft.com/office/word/2016/wordml/cid" xmlns:w16se="http://schemas.microsoft.com/office/word/2015/wordml/symex" xmlns:wpg="http://schemas.microsoft.com/office/word/2010/wordprocessingGroup" xmlns:wpi="http://schemas.microsoft.com/office/word/2010/wordprocessingInk" xmlns:wne="http://schemas.microsoft.com/office/word/2006/wordml" xmlns:wps="http://schemas.microsoft.com/office/word/2010/wordprocessingShape" mc:Ignorable="w14 w15 w16se w16cid wp14">
   <w:body>
     <w:p>
       <w:pPr>
@@ -639,7 +639,15 @@
                 <w:sz w:val="28"/>
                 <w:szCs w:val="28"/>
               </w:rPr>
-              <w:t>Tela_007 - BUSCA</w:t>
+              <w:t>Tela_007</w:t>
+            </w:r>
+            <w:r>
+              <w:rPr>
+                <w:color w:val="FF0000"/>
+                <w:sz w:val="28"/>
+                <w:szCs w:val="28"/>
+              </w:rPr>
+              <w:t xml:space="preserve"> - BUSCA</w:t>
             </w:r>
             <w:r>
               <w:rPr>
@@ -776,7 +784,14 @@
                 <w:sz w:val="28"/>
                 <w:szCs w:val="28"/>
               </w:rPr>
-              <w:t>Sistema carrega a tela do profissional (</w:t>
+              <w:t xml:space="preserve">Sistema </w:t>
+            </w:r>
+            <w:r>
+              <w:rPr>
+                <w:sz w:val="28"/>
+                <w:szCs w:val="28"/>
+              </w:rPr>
+              <w:t>carrega a tela do profissional (</w:t>
             </w:r>
             <w:r>
               <w:rPr>
@@ -825,7 +840,14 @@
                 <w:sz w:val="28"/>
                 <w:szCs w:val="28"/>
               </w:rPr>
-              <w:t>preenche os dados</w:t>
+              <w:t xml:space="preserve">preenche os </w:t>
+            </w:r>
+            <w:r>
+              <w:rPr>
+                <w:sz w:val="28"/>
+                <w:szCs w:val="28"/>
+              </w:rPr>
+              <w:t>campos e</w:t>
             </w:r>
             <w:r>
               <w:rPr>
@@ -901,7 +923,28 @@
                 <w:sz w:val="28"/>
                 <w:szCs w:val="28"/>
               </w:rPr>
-              <w:t xml:space="preserve"> Ator preenche dados exigidos para solicitação e pressiona botão “Confirmar solicitação”.</w:t>
+              <w:t xml:space="preserve"> Ator preenche </w:t>
+            </w:r>
+            <w:r>
+              <w:rPr>
+                <w:sz w:val="28"/>
+                <w:szCs w:val="28"/>
+              </w:rPr>
+              <w:t>campos</w:t>
+            </w:r>
+            <w:r>
+              <w:rPr>
+                <w:sz w:val="28"/>
+                <w:szCs w:val="28"/>
+              </w:rPr>
+              <w:t xml:space="preserve"> exigidos para solicitação e pressiona botão “Conf</w:t>
+            </w:r>
+            <w:r>
+              <w:rPr>
+                <w:sz w:val="28"/>
+                <w:szCs w:val="28"/>
+              </w:rPr>
+              <w:t>irmar solicitação”.</w:t>
             </w:r>
           </w:p>
           <w:p>
@@ -971,7 +1014,15 @@
                 <w:sz w:val="28"/>
                 <w:szCs w:val="28"/>
               </w:rPr>
-              <w:t>Tela_032 - MINHAS CONTRATAÇÕES(Cliente) Status: Confirmado</w:t>
+              <w:t>Tela_032 - MINHAS CONTRATAÇÕES(Cli</w:t>
+            </w:r>
+            <w:r>
+              <w:rPr>
+                <w:color w:val="FF0000"/>
+                <w:sz w:val="28"/>
+                <w:szCs w:val="28"/>
+              </w:rPr>
+              <w:t>ente) Status: Confirmado</w:t>
             </w:r>
             <w:r>
               <w:rPr>
@@ -1130,7 +1181,15 @@
                 <w:sz w:val="28"/>
                 <w:szCs w:val="28"/>
               </w:rPr>
-              <w:t>Tela_008 - BUSCA 02</w:t>
+              <w:t xml:space="preserve">Tela_008 - </w:t>
+            </w:r>
+            <w:r>
+              <w:rPr>
+                <w:color w:val="FF0000"/>
+                <w:sz w:val="28"/>
+                <w:szCs w:val="28"/>
+              </w:rPr>
+              <w:t>BUSCA 02</w:t>
             </w:r>
             <w:r>
               <w:rPr>
@@ -1316,7 +1375,14 @@
                 <w:sz w:val="28"/>
                 <w:szCs w:val="28"/>
               </w:rPr>
-              <w:t>: Ator pressiona botão “Voltar” (</w:t>
+              <w:t xml:space="preserve">: Ator pressiona botão </w:t>
+            </w:r>
+            <w:r>
+              <w:rPr>
+                <w:sz w:val="28"/>
+                <w:szCs w:val="28"/>
+              </w:rPr>
+              <w:t>“Voltar” (</w:t>
             </w:r>
             <w:r>
               <w:rPr>
@@ -1371,11 +1437,18 @@
             </w:r>
             <w:r>
               <w:rPr>
+                <w:sz w:val="28"/>
+                <w:szCs w:val="28"/>
+              </w:rPr>
+              <w:t>de serviço</w:t>
+            </w:r>
+            <w:r>
+              <w:rPr>
                 <w:b/>
                 <w:sz w:val="28"/>
                 <w:szCs w:val="28"/>
               </w:rPr>
-              <w:t xml:space="preserve">de serviço </w:t>
+              <w:t xml:space="preserve"> </w:t>
             </w:r>
             <w:r>
               <w:rPr>
@@ -1404,7 +1477,7 @@
       </w:tr>
       <w:tr>
         <w:trPr>
-          <w:trHeight w:val="1740"/>
+          <w:trHeight w:val="438"/>
         </w:trPr>
         <w:tc>
           <w:tcPr>
@@ -1421,253 +1494,33 @@
                 <w:between w:val="nil"/>
               </w:pBdr>
               <w:spacing w:line="276" w:lineRule="auto"/>
-              <w:rPr>
-                <w:sz w:val="28"/>
-                <w:szCs w:val="28"/>
-              </w:rPr>
-            </w:pPr>
-          </w:p>
-          <w:tbl>
-            <w:tblPr>
-              <w:tblStyle w:val="a3"/>
-              <w:tblW w:w="10485" w:type="dxa"/>
-              <w:tblInd w:w="0" w:type="dxa"/>
-              <w:tblBorders>
-                <w:top w:val="single" w:sz="18" w:space="0" w:color="000000"/>
-                <w:left w:val="single" w:sz="18" w:space="0" w:color="000000"/>
-                <w:bottom w:val="single" w:sz="18" w:space="0" w:color="000000"/>
-                <w:right w:val="single" w:sz="18" w:space="0" w:color="000000"/>
-                <w:insideH w:val="single" w:sz="18" w:space="0" w:color="000000"/>
-                <w:insideV w:val="single" w:sz="18" w:space="0" w:color="000000"/>
-              </w:tblBorders>
-              <w:tblLayout w:type="fixed"/>
-              <w:tblLook w:val="0000" w:firstRow="0" w:lastRow="0" w:firstColumn="0" w:lastColumn="0" w:noHBand="0" w:noVBand="0"/>
-            </w:tblPr>
-            <w:tblGrid>
-              <w:gridCol w:w="10485"/>
-            </w:tblGrid>
-            <w:tr>
-              <w:trPr>
-                <w:trHeight w:val="362"/>
-              </w:trPr>
-              <w:tc>
-                <w:tcPr>
-                  <w:tcW w:w="10485" w:type="dxa"/>
-                </w:tcPr>
-                <w:p>
-                  <w:pPr>
-                    <w:pBdr>
-                      <w:top w:val="nil"/>
-                      <w:left w:val="nil"/>
-                      <w:bottom w:val="nil"/>
-                      <w:right w:val="nil"/>
-                      <w:between w:val="nil"/>
-                    </w:pBdr>
-                    <w:spacing w:line="304" w:lineRule="auto"/>
-                    <w:ind w:left="55"/>
-                    <w:jc w:val="center"/>
-                    <w:rPr>
-                      <w:b/>
-                      <w:color w:val="000000"/>
-                      <w:sz w:val="32"/>
-                      <w:szCs w:val="32"/>
-                    </w:rPr>
-                  </w:pPr>
-                  <w:r>
-                    <w:rPr>
-                      <w:b/>
-                      <w:color w:val="000000"/>
-                      <w:sz w:val="32"/>
-                      <w:szCs w:val="32"/>
-                    </w:rPr>
-                    <w:t>Fluxo de Exceção</w:t>
-                  </w:r>
-                </w:p>
-              </w:tc>
-            </w:tr>
-            <w:tr>
-              <w:trPr>
-                <w:trHeight w:val="1291"/>
-              </w:trPr>
-              <w:tc>
-                <w:tcPr>
-                  <w:tcW w:w="10485" w:type="dxa"/>
-                </w:tcPr>
-                <w:p>
-                  <w:pPr>
-                    <w:spacing w:line="302" w:lineRule="auto"/>
-                    <w:ind w:left="360"/>
-                    <w:rPr>
-                      <w:sz w:val="28"/>
-                      <w:szCs w:val="28"/>
-                    </w:rPr>
-                  </w:pPr>
-                  <w:r>
-                    <w:rPr>
-                      <w:sz w:val="28"/>
-                      <w:szCs w:val="28"/>
-                    </w:rPr>
-                    <w:t xml:space="preserve"> </w:t>
-                  </w:r>
-                  <w:r>
-                    <w:rPr>
-                      <w:b/>
-                      <w:sz w:val="28"/>
-                      <w:szCs w:val="28"/>
-                    </w:rPr>
-                    <w:t xml:space="preserve">Linha 2: </w:t>
-                  </w:r>
-                  <w:r>
-                    <w:rPr>
-                      <w:sz w:val="28"/>
-                      <w:szCs w:val="28"/>
-                    </w:rPr>
-                    <w:t>Ator descreve o serviço buscado (</w:t>
-                  </w:r>
-                  <w:r>
-                    <w:rPr>
-                      <w:color w:val="FF0000"/>
-                      <w:sz w:val="28"/>
-                      <w:szCs w:val="28"/>
-                    </w:rPr>
-                    <w:t>Tela_007 - BUSCA</w:t>
-                  </w:r>
-                  <w:r>
-                    <w:rPr>
-                      <w:sz w:val="28"/>
-                      <w:szCs w:val="28"/>
-                    </w:rPr>
-                    <w:t xml:space="preserve">) </w:t>
-                  </w:r>
-                </w:p>
-                <w:p>
-                  <w:pPr>
-                    <w:pStyle w:val="PargrafodaLista"/>
-                    <w:numPr>
-                      <w:ilvl w:val="0"/>
-                      <w:numId w:val="2"/>
-                    </w:numPr>
-                    <w:spacing w:line="302" w:lineRule="auto"/>
-                    <w:rPr>
-                      <w:sz w:val="28"/>
-                      <w:szCs w:val="28"/>
-                    </w:rPr>
-                  </w:pPr>
-                  <w:r>
-                    <w:rPr>
-                      <w:sz w:val="28"/>
-                      <w:szCs w:val="28"/>
-                    </w:rPr>
-                    <w:t>S</w:t>
-                  </w:r>
-                  <w:r>
-                    <w:rPr>
-                      <w:sz w:val="28"/>
-                      <w:szCs w:val="28"/>
-                    </w:rPr>
-                    <w:t xml:space="preserve">istema retorna tela </w:t>
-                  </w:r>
-                  <w:r>
-                    <w:rPr>
-                      <w:sz w:val="28"/>
-                      <w:szCs w:val="28"/>
-                    </w:rPr>
-                    <w:t xml:space="preserve">de resultado não encontrado </w:t>
-                  </w:r>
-                  <w:r>
-                    <w:rPr>
-                      <w:sz w:val="28"/>
-                      <w:szCs w:val="28"/>
-                    </w:rPr>
-                    <w:t>(</w:t>
-                  </w:r>
-                  <w:r>
-                    <w:rPr>
-                      <w:color w:val="FF0000"/>
-                      <w:sz w:val="28"/>
-                      <w:szCs w:val="28"/>
-                    </w:rPr>
-                    <w:t>Tela_038 - TELA RESULTADO NAO ENCONTRADO</w:t>
-                  </w:r>
-                  <w:r>
-                    <w:rPr>
-                      <w:sz w:val="28"/>
-                      <w:szCs w:val="28"/>
-                    </w:rPr>
-                    <w:t>).</w:t>
-                  </w:r>
-                </w:p>
-                <w:p>
-                  <w:pPr>
-                    <w:spacing w:line="302" w:lineRule="auto"/>
-                    <w:ind w:left="360"/>
-                    <w:rPr>
-                      <w:sz w:val="28"/>
-                      <w:szCs w:val="28"/>
-                    </w:rPr>
-                  </w:pPr>
-                  <w:r>
-                    <w:rPr>
-                      <w:sz w:val="28"/>
-                      <w:szCs w:val="28"/>
-                    </w:rPr>
-                    <w:t xml:space="preserve"> </w:t>
-                  </w:r>
-                  <w:r>
-                    <w:rPr>
-                      <w:b/>
-                      <w:sz w:val="28"/>
-                      <w:szCs w:val="28"/>
-                    </w:rPr>
-                    <w:t>Linha 10:</w:t>
-                  </w:r>
-                  <w:r>
-                    <w:rPr>
-                      <w:sz w:val="28"/>
-                      <w:szCs w:val="28"/>
-                    </w:rPr>
-                    <w:t xml:space="preserve"> Ator seleciona data indisponível (</w:t>
-                  </w:r>
-                  <w:r>
-                    <w:rPr>
-                      <w:color w:val="FF0000"/>
-                      <w:sz w:val="28"/>
-                      <w:szCs w:val="28"/>
-                    </w:rPr>
-                    <w:t>Tela_010 - SOLICITAR VISITA</w:t>
-                  </w:r>
-                  <w:r>
-                    <w:rPr>
-                      <w:sz w:val="28"/>
-                      <w:szCs w:val="28"/>
-                    </w:rPr>
-                    <w:t>)</w:t>
-                  </w:r>
-                </w:p>
-                <w:p>
-                  <w:pPr>
-                    <w:pStyle w:val="PargrafodaLista"/>
-                    <w:numPr>
-                      <w:ilvl w:val="0"/>
-                      <w:numId w:val="2"/>
-                    </w:numPr>
-                    <w:spacing w:line="302" w:lineRule="auto"/>
-                    <w:rPr>
-                      <w:sz w:val="28"/>
-                      <w:szCs w:val="28"/>
-                    </w:rPr>
-                  </w:pPr>
-                  <w:r>
-                    <w:rPr>
-                      <w:sz w:val="28"/>
-                      <w:szCs w:val="28"/>
-                    </w:rPr>
-                    <w:t>Sistema retorna mensagem de “´Horário já reservado”.</w:t>
-                  </w:r>
-                </w:p>
-              </w:tc>
-            </w:tr>
-          </w:tbl>
+              <w:jc w:val="center"/>
+              <w:rPr>
+                <w:b/>
+                <w:sz w:val="32"/>
+                <w:szCs w:val="32"/>
+              </w:rPr>
+            </w:pPr>
+            <w:r>
+              <w:rPr>
+                <w:b/>
+                <w:sz w:val="32"/>
+                <w:szCs w:val="32"/>
+              </w:rPr>
+              <w:t>Fluxo de Exceção</w:t>
+            </w:r>
+          </w:p>
+        </w:tc>
+      </w:tr>
+      <w:tr>
+        <w:trPr>
+          <w:trHeight w:val="1740"/>
+        </w:trPr>
+        <w:tc>
+          <w:tcPr>
+            <w:tcW w:w="10540" w:type="dxa"/>
+            <w:gridSpan w:val="2"/>
+          </w:tcPr>
           <w:p>
             <w:pPr>
               <w:spacing w:line="302" w:lineRule="auto"/>
@@ -1677,6 +1530,169 @@
                 <w:szCs w:val="28"/>
               </w:rPr>
             </w:pPr>
+            <w:r>
+              <w:rPr>
+                <w:b/>
+                <w:sz w:val="28"/>
+                <w:szCs w:val="28"/>
+              </w:rPr>
+              <w:t xml:space="preserve">Linha 2: </w:t>
+            </w:r>
+            <w:r>
+              <w:rPr>
+                <w:sz w:val="28"/>
+                <w:szCs w:val="28"/>
+              </w:rPr>
+              <w:t>Ator descreve o serviço buscado (</w:t>
+            </w:r>
+            <w:r>
+              <w:rPr>
+                <w:color w:val="FF0000"/>
+                <w:sz w:val="28"/>
+                <w:szCs w:val="28"/>
+              </w:rPr>
+              <w:t>Tela_007 - BUSCA</w:t>
+            </w:r>
+            <w:r>
+              <w:rPr>
+                <w:sz w:val="28"/>
+                <w:szCs w:val="28"/>
+              </w:rPr>
+              <w:t xml:space="preserve">) </w:t>
+            </w:r>
+          </w:p>
+          <w:p>
+            <w:pPr>
+              <w:pStyle w:val="PargrafodaLista"/>
+              <w:numPr>
+                <w:ilvl w:val="0"/>
+                <w:numId w:val="2"/>
+              </w:numPr>
+              <w:spacing w:line="302" w:lineRule="auto"/>
+              <w:rPr>
+                <w:sz w:val="28"/>
+                <w:szCs w:val="28"/>
+              </w:rPr>
+            </w:pPr>
+            <w:r>
+              <w:rPr>
+                <w:sz w:val="28"/>
+                <w:szCs w:val="28"/>
+              </w:rPr>
+              <w:t>S</w:t>
+            </w:r>
+            <w:r>
+              <w:rPr>
+                <w:sz w:val="28"/>
+                <w:szCs w:val="28"/>
+              </w:rPr>
+              <w:t xml:space="preserve">istema retorna tela </w:t>
+            </w:r>
+            <w:r>
+              <w:rPr>
+                <w:sz w:val="28"/>
+                <w:szCs w:val="28"/>
+              </w:rPr>
+              <w:t xml:space="preserve">de resultado não encontrado </w:t>
+            </w:r>
+            <w:r>
+              <w:rPr>
+                <w:sz w:val="28"/>
+                <w:szCs w:val="28"/>
+              </w:rPr>
+              <w:t>(</w:t>
+            </w:r>
+            <w:r>
+              <w:rPr>
+                <w:color w:val="FF0000"/>
+                <w:sz w:val="28"/>
+                <w:szCs w:val="28"/>
+              </w:rPr>
+              <w:t>Tela_038 - TELA RESULTADO NAO ENCONTRADO</w:t>
+            </w:r>
+            <w:r>
+              <w:rPr>
+                <w:sz w:val="28"/>
+                <w:szCs w:val="28"/>
+              </w:rPr>
+              <w:t>).</w:t>
+            </w:r>
+          </w:p>
+          <w:p>
+            <w:pPr>
+              <w:spacing w:line="302" w:lineRule="auto"/>
+              <w:ind w:left="360"/>
+              <w:rPr>
+                <w:sz w:val="28"/>
+                <w:szCs w:val="28"/>
+              </w:rPr>
+            </w:pPr>
+            <w:r>
+              <w:rPr>
+                <w:sz w:val="28"/>
+                <w:szCs w:val="28"/>
+              </w:rPr>
+              <w:t xml:space="preserve"> </w:t>
+            </w:r>
+            <w:r>
+              <w:rPr>
+                <w:b/>
+                <w:sz w:val="28"/>
+                <w:szCs w:val="28"/>
+              </w:rPr>
+              <w:t>Linha 10:</w:t>
+            </w:r>
+            <w:r>
+              <w:rPr>
+                <w:sz w:val="28"/>
+                <w:szCs w:val="28"/>
+              </w:rPr>
+              <w:t xml:space="preserve"> Ator seleciona data indisponível (</w:t>
+            </w:r>
+            <w:r>
+              <w:rPr>
+                <w:color w:val="FF0000"/>
+                <w:sz w:val="28"/>
+                <w:szCs w:val="28"/>
+              </w:rPr>
+              <w:t>Tela_010 - SOLICITAR VISITA</w:t>
+            </w:r>
+            <w:r>
+              <w:rPr>
+                <w:sz w:val="28"/>
+                <w:szCs w:val="28"/>
+              </w:rPr>
+              <w:t>)</w:t>
+            </w:r>
+          </w:p>
+          <w:p>
+            <w:pPr>
+              <w:pStyle w:val="PargrafodaLista"/>
+              <w:numPr>
+                <w:ilvl w:val="0"/>
+                <w:numId w:val="2"/>
+              </w:numPr>
+              <w:pBdr>
+                <w:top w:val="nil"/>
+                <w:left w:val="nil"/>
+                <w:bottom w:val="nil"/>
+                <w:right w:val="nil"/>
+                <w:between w:val="nil"/>
+              </w:pBdr>
+              <w:spacing w:line="276" w:lineRule="auto"/>
+              <w:rPr>
+                <w:b/>
+                <w:sz w:val="32"/>
+                <w:szCs w:val="32"/>
+              </w:rPr>
+            </w:pPr>
+            <w:r>
+              <w:rPr>
+                <w:sz w:val="28"/>
+                <w:szCs w:val="28"/>
+              </w:rPr>
+              <w:t>Sistema retorna mensagem de “´Horário já reservado”.</w:t>
+            </w:r>
           </w:p>
         </w:tc>
       </w:tr>
@@ -2108,6 +2124,89 @@
           </w:p>
         </w:tc>
       </w:tr>
+      <w:tr>
+        <w:trPr>
+          <w:trHeight w:val="255"/>
+        </w:trPr>
+        <w:tc>
+          <w:tcPr>
+            <w:tcW w:w="2620" w:type="dxa"/>
+          </w:tcPr>
+          <w:p>
+            <w:pPr>
+              <w:jc w:val="center"/>
+              <w:rPr>
+                <w:sz w:val="18"/>
+                <w:szCs w:val="18"/>
+              </w:rPr>
+            </w:pPr>
+            <w:r>
+              <w:rPr>
+                <w:sz w:val="18"/>
+                <w:szCs w:val="18"/>
+              </w:rPr>
+              <w:t>2</w:t>
+            </w:r>
+            <w:r>
+              <w:rPr>
+                <w:sz w:val="18"/>
+                <w:szCs w:val="18"/>
+              </w:rPr>
+              <w:t>3</w:t>
+            </w:r>
+            <w:r>
+              <w:rPr>
+                <w:sz w:val="18"/>
+                <w:szCs w:val="18"/>
+              </w:rPr>
+              <w:t>/08/2024</w:t>
+            </w:r>
+          </w:p>
+        </w:tc>
+        <w:tc>
+          <w:tcPr>
+            <w:tcW w:w="2160" w:type="dxa"/>
+          </w:tcPr>
+          <w:p>
+            <w:pPr>
+              <w:jc w:val="center"/>
+              <w:rPr>
+                <w:sz w:val="18"/>
+                <w:szCs w:val="18"/>
+              </w:rPr>
+            </w:pPr>
+            <w:r>
+              <w:rPr>
+                <w:sz w:val="18"/>
+                <w:szCs w:val="18"/>
+              </w:rPr>
+              <w:t>Laila Valença</w:t>
+            </w:r>
+          </w:p>
+        </w:tc>
+        <w:tc>
+          <w:tcPr>
+            <w:tcW w:w="5760" w:type="dxa"/>
+          </w:tcPr>
+          <w:p>
+            <w:pPr>
+              <w:ind w:left="122"/>
+              <w:jc w:val="center"/>
+              <w:rPr>
+                <w:sz w:val="18"/>
+                <w:szCs w:val="18"/>
+              </w:rPr>
+            </w:pPr>
+            <w:r>
+              <w:rPr>
+                <w:sz w:val="18"/>
+                <w:szCs w:val="18"/>
+              </w:rPr>
+              <w:t>Atualização</w:t>
+            </w:r>
+          </w:p>
+        </w:tc>
+      </w:tr>
     </w:tbl>
     <w:p>
       <w:pPr>
@@ -2115,8 +2214,11 @@
         <w:rPr>
           <w:sz w:val="20"/>
           <w:szCs w:val="20"/>
+          <w:u w:val="single"/>
         </w:rPr>
       </w:pPr>
+      <w:bookmarkStart w:id="0" w:name="_GoBack"/>
+      <w:bookmarkEnd w:id="0"/>
     </w:p>
     <w:sectPr>
       <w:pgSz w:w="11920" w:h="16840"/>
@@ -2129,7 +2231,7 @@
 </file>
 
 <file path=word/numbering.xml><?xml version="1.0" encoding="utf-8"?>
-<w:numbering xmlns:wpc="http://schemas.microsoft.com/office/word/2010/wordprocessingCanvas" xmlns:cx="http://schemas.microsoft.com/office/drawing/2014/chartex" xmlns:cx1="http://schemas.microsoft.com/office/drawing/2015/9/8/chartex" xmlns:cx2="http://schemas.microsoft.com/office/drawing/2015/10/21/chartex" xmlns:cx3="http://schemas.microsoft.com/office/drawing/2016/5/9/chartex" xmlns:cx4="http://schemas.microsoft.com/office/drawing/2016/5/10/chartex" xmlns:cx5="http://schemas.microsoft.com/office/drawing/2016/5/11/chartex" xmlns:cx6="http://schemas.microsoft.com/office/drawing/2016/5/12/chartex" xmlns:cx7="http://schemas.microsoft.com/office/drawing/2016/5/13/chartex" xmlns:cx8="http://schemas.microsoft.com/office/drawing/2016/5/14/chartex" xmlns:mc="http://schemas.openxmlformats.org/markup-compatibility/2006" xmlns:aink="http://schemas.microsoft.com/office/drawing/2016/ink" xmlns:am3d="http://schemas.microsoft.com/office/drawing/2017/model3d" xmlns:o="urn:schemas-microsoft-com:office:office" xmlns:oel="http://schemas.microsoft.com/office/2019/extlst" xmlns:r="http://schemas.openxmlformats.org/officeDocument/2006/relationships" xmlns:m="http://schemas.openxmlformats.org/officeDocument/2006/math" xmlns:v="urn:schemas-microsoft-com:vml" xmlns:wp14="http://schemas.microsoft.com/office/word/2010/wordprocessingDrawing" xmlns:wp="http://schemas.openxmlformats.org/drawingml/2006/wordprocessingDrawing" xmlns:w10="urn:schemas-microsoft-com:office:word" xmlns:w="http://schemas.openxmlformats.org/wordprocessingml/2006/main" xmlns:w14="http://schemas.microsoft.com/office/word/2010/wordml" xmlns:w15="http://schemas.microsoft.com/office/word/2012/wordml" xmlns:w16cex="http://schemas.microsoft.com/office/word/2018/wordml/cex" xmlns:w16cid="http://schemas.microsoft.com/office/word/2016/wordml/cid" xmlns:w16="http://schemas.microsoft.com/office/word/2018/wordml" xmlns:w16du="http://schemas.microsoft.com/office/word/2023/wordml/word16du" xmlns:w16sdtdh="http://schemas.microsoft.com/office/word/2020/wordml/sdtdatahash" xmlns:w16se="http://schemas.microsoft.com/office/word/2015/wordml/symex" xmlns:wpg="http://schemas.microsoft.com/office/word/2010/wordprocessingGroup" xmlns:wpi="http://schemas.microsoft.com/office/word/2010/wordprocessingInk" xmlns:wne="http://schemas.microsoft.com/office/word/2006/wordml" xmlns:wps="http://schemas.microsoft.com/office/word/2010/wordprocessingShape" mc:Ignorable="w14 w15 w16se w16cid w16 w16cex w16sdtdh w16du wp14">
+<w:numbering xmlns:wpc="http://schemas.microsoft.com/office/word/2010/wordprocessingCanvas" xmlns:cx="http://schemas.microsoft.com/office/drawing/2014/chartex" xmlns:cx1="http://schemas.microsoft.com/office/drawing/2015/9/8/chartex" xmlns:cx2="http://schemas.microsoft.com/office/drawing/2015/10/21/chartex" xmlns:cx3="http://schemas.microsoft.com/office/drawing/2016/5/9/chartex" xmlns:cx4="http://schemas.microsoft.com/office/drawing/2016/5/10/chartex" xmlns:cx5="http://schemas.microsoft.com/office/drawing/2016/5/11/chartex" xmlns:cx6="http://schemas.microsoft.com/office/drawing/2016/5/12/chartex" xmlns:cx7="http://schemas.microsoft.com/office/drawing/2016/5/13/chartex" xmlns:cx8="http://schemas.microsoft.com/office/drawing/2016/5/14/chartex" xmlns:mc="http://schemas.openxmlformats.org/markup-compatibility/2006" xmlns:aink="http://schemas.microsoft.com/office/drawing/2016/ink" xmlns:am3d="http://schemas.microsoft.com/office/drawing/2017/model3d" xmlns:o="urn:schemas-microsoft-com:office:office" xmlns:r="http://schemas.openxmlformats.org/officeDocument/2006/relationships" xmlns:m="http://schemas.openxmlformats.org/officeDocument/2006/math" xmlns:v="urn:schemas-microsoft-com:vml" xmlns:wp14="http://schemas.microsoft.com/office/word/2010/wordprocessingDrawing" xmlns:wp="http://schemas.openxmlformats.org/drawingml/2006/wordprocessingDrawing" xmlns:w10="urn:schemas-microsoft-com:office:word" xmlns:w="http://schemas.openxmlformats.org/wordprocessingml/2006/main" xmlns:w14="http://schemas.microsoft.com/office/word/2010/wordml" xmlns:w15="http://schemas.microsoft.com/office/word/2012/wordml" xmlns:w16cid="http://schemas.microsoft.com/office/word/2016/wordml/cid" xmlns:w16se="http://schemas.microsoft.com/office/word/2015/wordml/symex" xmlns:wpg="http://schemas.microsoft.com/office/word/2010/wordprocessingGroup" xmlns:wpi="http://schemas.microsoft.com/office/word/2010/wordprocessingInk" xmlns:wne="http://schemas.microsoft.com/office/word/2006/wordml" xmlns:wps="http://schemas.microsoft.com/office/word/2010/wordprocessingShape" mc:Ignorable="w14 w15 w16se w16cid wp14">
   <w:abstractNum w:abstractNumId="0" w15:restartNumberingAfterBreak="0">
     <w:nsid w:val="442F6F43"/>
     <w:multiLevelType w:val="multilevel"/>
@@ -2246,7 +2348,7 @@
   <w:abstractNum w:abstractNumId="1" w15:restartNumberingAfterBreak="0">
     <w:nsid w:val="650E191E"/>
     <w:multiLevelType w:val="hybridMultilevel"/>
-    <w:tmpl w:val="BAACCC3C"/>
+    <w:tmpl w:val="F29AB324"/>
     <w:lvl w:ilvl="0" w:tplc="04160001">
       <w:start w:val="1"/>
       <w:numFmt w:val="bullet"/>
@@ -2356,17 +2458,17 @@
       </w:rPr>
     </w:lvl>
   </w:abstractNum>
-  <w:num w:numId="1" w16cid:durableId="140079532">
+  <w:num w:numId="1">
     <w:abstractNumId w:val="0"/>
   </w:num>
-  <w:num w:numId="2" w16cid:durableId="445391899">
+  <w:num w:numId="2">
     <w:abstractNumId w:val="1"/>
   </w:num>
 </w:numbering>
 </file>
 
 <file path=word/styles.xml><?xml version="1.0" encoding="utf-8"?>
-<w:styles xmlns:mc="http://schemas.openxmlformats.org/markup-compatibility/2006" xmlns:r="http://schemas.openxmlformats.org/officeDocument/2006/relationships" xmlns:w="http://schemas.openxmlformats.org/wordprocessingml/2006/main" xmlns:w14="http://schemas.microsoft.com/office/word/2010/wordml" xmlns:w15="http://schemas.microsoft.com/office/word/2012/wordml" xmlns:w16cex="http://schemas.microsoft.com/office/word/2018/wordml/cex" xmlns:w16cid="http://schemas.microsoft.com/office/word/2016/wordml/cid" xmlns:w16="http://schemas.microsoft.com/office/word/2018/wordml" xmlns:w16du="http://schemas.microsoft.com/office/word/2023/wordml/word16du" xmlns:w16sdtdh="http://schemas.microsoft.com/office/word/2020/wordml/sdtdatahash" xmlns:w16se="http://schemas.microsoft.com/office/word/2015/wordml/symex" mc:Ignorable="w14 w15 w16se w16cid w16 w16cex w16sdtdh w16du">
+<w:styles xmlns:mc="http://schemas.openxmlformats.org/markup-compatibility/2006" xmlns:r="http://schemas.openxmlformats.org/officeDocument/2006/relationships" xmlns:w="http://schemas.openxmlformats.org/wordprocessingml/2006/main" xmlns:w14="http://schemas.microsoft.com/office/word/2010/wordml" xmlns:w15="http://schemas.microsoft.com/office/word/2012/wordml" xmlns:w16cid="http://schemas.microsoft.com/office/word/2016/wordml/cid" xmlns:w16se="http://schemas.microsoft.com/office/word/2015/wordml/symex" mc:Ignorable="w14 w15 w16se w16cid">
   <w:docDefaults>
     <w:rPrDefault>
       <w:rPr>
@@ -2382,7 +2484,7 @@
       </w:pPr>
     </w:pPrDefault>
   </w:docDefaults>
-  <w:latentStyles w:defLockedState="0" w:defUIPriority="99" w:defSemiHidden="0" w:defUnhideWhenUsed="0" w:defQFormat="0" w:count="376">
+  <w:latentStyles w:defLockedState="0" w:defUIPriority="99" w:defSemiHidden="0" w:defUnhideWhenUsed="0" w:defQFormat="0" w:count="375">
     <w:lsdException w:name="Normal" w:uiPriority="0" w:qFormat="1"/>
     <w:lsdException w:name="heading 1" w:uiPriority="9" w:qFormat="1"/>
     <w:lsdException w:name="heading 2" w:semiHidden="1" w:uiPriority="9" w:unhideWhenUsed="1" w:qFormat="1"/>
@@ -2758,7 +2860,6 @@
     <w:lsdException w:name="Smart Hyperlink" w:semiHidden="1" w:unhideWhenUsed="1"/>
     <w:lsdException w:name="Hashtag" w:semiHidden="1" w:unhideWhenUsed="1"/>
     <w:lsdException w:name="Unresolved Mention" w:semiHidden="1" w:unhideWhenUsed="1"/>
-    <w:lsdException w:name="Smart Link" w:semiHidden="1" w:unhideWhenUsed="1"/>
   </w:latentStyles>
   <w:style w:type="paragraph" w:default="1" w:styleId="Normal">
     <w:name w:val="Normal"/>

</xml_diff>